<commit_message>
Reemplazo de tablas Tesis
</commit_message>
<xml_diff>
--- a/tablas.docx
+++ b/tablas.docx
@@ -21,7 +21,7 @@
       <w:r>
         <w:rPr>
           <w:noProof/>
-          <w:lang w:eastAsia="es-US"/>
+          <w:lang w:val="es-EC" w:eastAsia="es-EC"/>
         </w:rPr>
         <w:drawing>
           <wp:inline distT="0" distB="0" distL="0" distR="0" wp14:anchorId="7BAF573D" wp14:editId="10B2B51A">
@@ -2276,7 +2276,7 @@
       <w:r>
         <w:rPr>
           <w:noProof/>
-          <w:lang w:eastAsia="es-US"/>
+          <w:lang w:val="es-EC" w:eastAsia="es-EC"/>
         </w:rPr>
         <w:drawing>
           <wp:inline distT="0" distB="0" distL="0" distR="0" wp14:anchorId="0AEB5881" wp14:editId="01AF11F4">
@@ -2708,7 +2708,7 @@
       <w:r>
         <w:rPr>
           <w:noProof/>
-          <w:lang w:eastAsia="es-US"/>
+          <w:lang w:val="es-EC" w:eastAsia="es-EC"/>
         </w:rPr>
         <w:drawing>
           <wp:inline distT="0" distB="0" distL="0" distR="0" wp14:anchorId="211363CF" wp14:editId="7FE8AEEC">
@@ -2989,13 +2989,15 @@
                 <w:rFonts w:ascii="Times New Roman" w:hAnsi="Times New Roman" w:cs="Times New Roman"/>
                 <w:sz w:val="24"/>
                 <w:szCs w:val="24"/>
-              </w:rPr>
-            </w:pPr>
-            <w:r>
-              <w:rPr>
-                <w:rFonts w:ascii="Times New Roman" w:hAnsi="Times New Roman" w:cs="Times New Roman"/>
-                <w:sz w:val="24"/>
-                <w:szCs w:val="24"/>
+                <w:lang w:val="en-GB"/>
+              </w:rPr>
+            </w:pPr>
+            <w:r>
+              <w:rPr>
+                <w:rFonts w:ascii="Times New Roman" w:hAnsi="Times New Roman" w:cs="Times New Roman"/>
+                <w:sz w:val="24"/>
+                <w:szCs w:val="24"/>
+                <w:lang w:val="en-GB"/>
               </w:rPr>
               <w:t>s</w:t>
             </w:r>
@@ -3004,25 +3006,88 @@
                 <w:rFonts w:ascii="Times New Roman" w:hAnsi="Times New Roman" w:cs="Times New Roman"/>
                 <w:sz w:val="24"/>
                 <w:szCs w:val="24"/>
-              </w:rPr>
-              <w:t xml:space="preserve">equence&lt;octect&gt; oseq; </w:t>
-            </w:r>
-          </w:p>
-          <w:p>
-            <w:pPr>
-              <w:rPr>
-                <w:rFonts w:ascii="Times New Roman" w:hAnsi="Times New Roman" w:cs="Times New Roman"/>
-                <w:sz w:val="24"/>
-                <w:szCs w:val="24"/>
-              </w:rPr>
-            </w:pPr>
-            <w:r>
-              <w:rPr>
-                <w:rFonts w:ascii="Times New Roman" w:hAnsi="Times New Roman" w:cs="Times New Roman"/>
-                <w:sz w:val="24"/>
-                <w:szCs w:val="24"/>
-              </w:rPr>
-              <w:t>sequence&lt;octect, 1024&gt; oseq1k;</w:t>
+                <w:lang w:val="en-GB"/>
+              </w:rPr>
+              <w:t>equence&lt;</w:t>
+            </w:r>
+            <w:proofErr w:type="spellStart"/>
+            <w:r>
+              <w:rPr>
+                <w:rFonts w:ascii="Times New Roman" w:hAnsi="Times New Roman" w:cs="Times New Roman"/>
+                <w:sz w:val="24"/>
+                <w:szCs w:val="24"/>
+                <w:lang w:val="en-GB"/>
+              </w:rPr>
+              <w:t>octect</w:t>
+            </w:r>
+            <w:proofErr w:type="spellEnd"/>
+            <w:r>
+              <w:rPr>
+                <w:rFonts w:ascii="Times New Roman" w:hAnsi="Times New Roman" w:cs="Times New Roman"/>
+                <w:sz w:val="24"/>
+                <w:szCs w:val="24"/>
+                <w:lang w:val="en-GB"/>
+              </w:rPr>
+              <w:t xml:space="preserve">&gt; </w:t>
+            </w:r>
+            <w:proofErr w:type="spellStart"/>
+            <w:r>
+              <w:rPr>
+                <w:rFonts w:ascii="Times New Roman" w:hAnsi="Times New Roman" w:cs="Times New Roman"/>
+                <w:sz w:val="24"/>
+                <w:szCs w:val="24"/>
+                <w:lang w:val="en-GB"/>
+              </w:rPr>
+              <w:t>oseq</w:t>
+            </w:r>
+            <w:proofErr w:type="spellEnd"/>
+            <w:r>
+              <w:rPr>
+                <w:rFonts w:ascii="Times New Roman" w:hAnsi="Times New Roman" w:cs="Times New Roman"/>
+                <w:sz w:val="24"/>
+                <w:szCs w:val="24"/>
+                <w:lang w:val="en-GB"/>
+              </w:rPr>
+              <w:t xml:space="preserve">; </w:t>
+            </w:r>
+          </w:p>
+          <w:p>
+            <w:pPr>
+              <w:rPr>
+                <w:rFonts w:ascii="Times New Roman" w:hAnsi="Times New Roman" w:cs="Times New Roman"/>
+                <w:sz w:val="24"/>
+                <w:szCs w:val="24"/>
+                <w:lang w:val="en-GB"/>
+              </w:rPr>
+            </w:pPr>
+            <w:r>
+              <w:rPr>
+                <w:rFonts w:ascii="Times New Roman" w:hAnsi="Times New Roman" w:cs="Times New Roman"/>
+                <w:sz w:val="24"/>
+                <w:szCs w:val="24"/>
+                <w:lang w:val="en-GB"/>
+              </w:rPr>
+              <w:t>sequence&lt;</w:t>
+            </w:r>
+            <w:proofErr w:type="spellStart"/>
+            <w:r>
+              <w:rPr>
+                <w:rFonts w:ascii="Times New Roman" w:hAnsi="Times New Roman" w:cs="Times New Roman"/>
+                <w:sz w:val="24"/>
+                <w:szCs w:val="24"/>
+                <w:lang w:val="en-GB"/>
+              </w:rPr>
+              <w:t>octect</w:t>
+            </w:r>
+            <w:proofErr w:type="spellEnd"/>
+            <w:r>
+              <w:rPr>
+                <w:rFonts w:ascii="Times New Roman" w:hAnsi="Times New Roman" w:cs="Times New Roman"/>
+                <w:sz w:val="24"/>
+                <w:szCs w:val="24"/>
+                <w:lang w:val="en-GB"/>
+              </w:rPr>
+              <w:t>, 1024&gt; oseq1k;</w:t>
             </w:r>
           </w:p>
         </w:tc>
@@ -3038,6 +3103,7 @@
                 <w:rFonts w:ascii="Times New Roman" w:hAnsi="Times New Roman" w:cs="Times New Roman"/>
                 <w:sz w:val="24"/>
                 <w:szCs w:val="24"/>
+                <w:lang w:val="en-GB"/>
               </w:rPr>
             </w:pPr>
           </w:p>
@@ -3054,13 +3120,59 @@
                 <w:szCs w:val="24"/>
               </w:rPr>
             </w:pPr>
-            <w:r>
-              <w:rPr>
-                <w:rFonts w:ascii="Times New Roman" w:hAnsi="Times New Roman" w:cs="Times New Roman"/>
-                <w:sz w:val="24"/>
-                <w:szCs w:val="24"/>
-              </w:rPr>
-              <w:t>Sequence&lt;MyType&gt; mtseq;</w:t>
+            <w:proofErr w:type="spellStart"/>
+            <w:r>
+              <w:rPr>
+                <w:rFonts w:ascii="Times New Roman" w:hAnsi="Times New Roman" w:cs="Times New Roman"/>
+                <w:sz w:val="24"/>
+                <w:szCs w:val="24"/>
+              </w:rPr>
+              <w:t>Sequence</w:t>
+            </w:r>
+            <w:proofErr w:type="spellEnd"/>
+            <w:r>
+              <w:rPr>
+                <w:rFonts w:ascii="Times New Roman" w:hAnsi="Times New Roman" w:cs="Times New Roman"/>
+                <w:sz w:val="24"/>
+                <w:szCs w:val="24"/>
+              </w:rPr>
+              <w:t>&lt;</w:t>
+            </w:r>
+            <w:proofErr w:type="spellStart"/>
+            <w:r>
+              <w:rPr>
+                <w:rFonts w:ascii="Times New Roman" w:hAnsi="Times New Roman" w:cs="Times New Roman"/>
+                <w:sz w:val="24"/>
+                <w:szCs w:val="24"/>
+              </w:rPr>
+              <w:t>MyType</w:t>
+            </w:r>
+            <w:proofErr w:type="spellEnd"/>
+            <w:r>
+              <w:rPr>
+                <w:rFonts w:ascii="Times New Roman" w:hAnsi="Times New Roman" w:cs="Times New Roman"/>
+                <w:sz w:val="24"/>
+                <w:szCs w:val="24"/>
+              </w:rPr>
+              <w:t xml:space="preserve">&gt; </w:t>
+            </w:r>
+            <w:proofErr w:type="spellStart"/>
+            <w:r>
+              <w:rPr>
+                <w:rFonts w:ascii="Times New Roman" w:hAnsi="Times New Roman" w:cs="Times New Roman"/>
+                <w:sz w:val="24"/>
+                <w:szCs w:val="24"/>
+              </w:rPr>
+              <w:t>mtseq</w:t>
+            </w:r>
+            <w:proofErr w:type="spellEnd"/>
+            <w:r>
+              <w:rPr>
+                <w:rFonts w:ascii="Times New Roman" w:hAnsi="Times New Roman" w:cs="Times New Roman"/>
+                <w:sz w:val="24"/>
+                <w:szCs w:val="24"/>
+              </w:rPr>
+              <w:t>;</w:t>
             </w:r>
           </w:p>
           <w:p>
@@ -3164,7 +3276,7 @@
       <w:r>
         <w:rPr>
           <w:noProof/>
-          <w:lang w:eastAsia="es-US"/>
+          <w:lang w:val="es-EC" w:eastAsia="es-EC"/>
         </w:rPr>
         <w:drawing>
           <wp:inline distT="0" distB="0" distL="0" distR="0" wp14:anchorId="545BDE68" wp14:editId="63700C67">
@@ -3308,15 +3420,28 @@
                 <w:rFonts w:ascii="Times New Roman" w:hAnsi="Times New Roman" w:cs="Times New Roman"/>
                 <w:sz w:val="24"/>
                 <w:szCs w:val="24"/>
-              </w:rPr>
-            </w:pPr>
-            <w:r>
-              <w:rPr>
-                <w:rFonts w:ascii="Times New Roman" w:hAnsi="Times New Roman" w:cs="Times New Roman"/>
-                <w:sz w:val="24"/>
-                <w:szCs w:val="24"/>
-              </w:rPr>
-              <w:t>enum Dimension {1D, 2D, 3D, 4D}</w:t>
+                <w:lang w:val="fr-FR"/>
+              </w:rPr>
+            </w:pPr>
+            <w:proofErr w:type="spellStart"/>
+            <w:r>
+              <w:rPr>
+                <w:rFonts w:ascii="Times New Roman" w:hAnsi="Times New Roman" w:cs="Times New Roman"/>
+                <w:sz w:val="24"/>
+                <w:szCs w:val="24"/>
+                <w:lang w:val="fr-FR"/>
+              </w:rPr>
+              <w:t>enum</w:t>
+            </w:r>
+            <w:proofErr w:type="spellEnd"/>
+            <w:r>
+              <w:rPr>
+                <w:rFonts w:ascii="Times New Roman" w:hAnsi="Times New Roman" w:cs="Times New Roman"/>
+                <w:sz w:val="24"/>
+                <w:szCs w:val="24"/>
+                <w:lang w:val="fr-FR"/>
+              </w:rPr>
+              <w:t xml:space="preserve"> Dimension {1D, 2D, 3D, 4D}</w:t>
             </w:r>
           </w:p>
         </w:tc>
@@ -3336,6 +3461,7 @@
                 <w:szCs w:val="24"/>
               </w:rPr>
             </w:pPr>
+            <w:proofErr w:type="spellStart"/>
             <w:r>
               <w:rPr>
                 <w:rFonts w:ascii="Times New Roman" w:hAnsi="Times New Roman" w:cs="Times New Roman"/>
@@ -3344,6 +3470,7 @@
               </w:rPr>
               <w:t>struct</w:t>
             </w:r>
+            <w:proofErr w:type="spellEnd"/>
           </w:p>
         </w:tc>
         <w:tc>
@@ -3358,69 +3485,141 @@
                 <w:rFonts w:ascii="Times New Roman" w:hAnsi="Times New Roman" w:cs="Times New Roman"/>
                 <w:sz w:val="24"/>
                 <w:szCs w:val="24"/>
-              </w:rPr>
-            </w:pPr>
-            <w:r>
-              <w:rPr>
-                <w:rFonts w:ascii="Times New Roman" w:hAnsi="Times New Roman" w:cs="Times New Roman"/>
-                <w:sz w:val="24"/>
-                <w:szCs w:val="24"/>
-              </w:rPr>
-              <w:t>struct Coord1D {long x;};</w:t>
-            </w:r>
-          </w:p>
-          <w:p>
-            <w:pPr>
-              <w:jc w:val="center"/>
-              <w:rPr>
-                <w:rFonts w:ascii="Times New Roman" w:hAnsi="Times New Roman" w:cs="Times New Roman"/>
-                <w:sz w:val="24"/>
-                <w:szCs w:val="24"/>
-              </w:rPr>
-            </w:pPr>
-            <w:r>
-              <w:rPr>
-                <w:rFonts w:ascii="Times New Roman" w:hAnsi="Times New Roman" w:cs="Times New Roman"/>
-                <w:sz w:val="24"/>
-                <w:szCs w:val="24"/>
-              </w:rPr>
-              <w:t>struct Coord2D {long x; long y;};</w:t>
-            </w:r>
-          </w:p>
-          <w:p>
-            <w:pPr>
-              <w:jc w:val="center"/>
-              <w:rPr>
-                <w:rFonts w:ascii="Times New Roman" w:hAnsi="Times New Roman" w:cs="Times New Roman"/>
-                <w:sz w:val="24"/>
-                <w:szCs w:val="24"/>
-              </w:rPr>
-            </w:pPr>
-            <w:r>
-              <w:rPr>
-                <w:rFonts w:ascii="Times New Roman" w:hAnsi="Times New Roman" w:cs="Times New Roman"/>
-                <w:sz w:val="24"/>
-                <w:szCs w:val="24"/>
-              </w:rPr>
-              <w:t>struct Coord3D {long x; long y; long z;};</w:t>
-            </w:r>
-          </w:p>
-          <w:p>
-            <w:pPr>
-              <w:jc w:val="center"/>
-              <w:rPr>
-                <w:rFonts w:ascii="Times New Roman" w:hAnsi="Times New Roman" w:cs="Times New Roman"/>
-                <w:sz w:val="24"/>
-                <w:szCs w:val="24"/>
-              </w:rPr>
-            </w:pPr>
-            <w:r>
-              <w:rPr>
-                <w:rFonts w:ascii="Times New Roman" w:hAnsi="Times New Roman" w:cs="Times New Roman"/>
-                <w:sz w:val="24"/>
-                <w:szCs w:val="24"/>
-              </w:rPr>
-              <w:t>struct Coord4D {long x; long y; long z; unsigned long long t;};</w:t>
+                <w:lang w:val="en-GB"/>
+              </w:rPr>
+            </w:pPr>
+            <w:proofErr w:type="spellStart"/>
+            <w:r>
+              <w:rPr>
+                <w:rFonts w:ascii="Times New Roman" w:hAnsi="Times New Roman" w:cs="Times New Roman"/>
+                <w:sz w:val="24"/>
+                <w:szCs w:val="24"/>
+                <w:lang w:val="en-GB"/>
+              </w:rPr>
+              <w:t>struct</w:t>
+            </w:r>
+            <w:proofErr w:type="spellEnd"/>
+            <w:r>
+              <w:rPr>
+                <w:rFonts w:ascii="Times New Roman" w:hAnsi="Times New Roman" w:cs="Times New Roman"/>
+                <w:sz w:val="24"/>
+                <w:szCs w:val="24"/>
+                <w:lang w:val="en-GB"/>
+              </w:rPr>
+              <w:t xml:space="preserve"> Coord1D {long x;};</w:t>
+            </w:r>
+          </w:p>
+          <w:p>
+            <w:pPr>
+              <w:jc w:val="center"/>
+              <w:rPr>
+                <w:rFonts w:ascii="Times New Roman" w:hAnsi="Times New Roman" w:cs="Times New Roman"/>
+                <w:sz w:val="24"/>
+                <w:szCs w:val="24"/>
+                <w:lang w:val="en-GB"/>
+              </w:rPr>
+            </w:pPr>
+            <w:proofErr w:type="spellStart"/>
+            <w:r>
+              <w:rPr>
+                <w:rFonts w:ascii="Times New Roman" w:hAnsi="Times New Roman" w:cs="Times New Roman"/>
+                <w:sz w:val="24"/>
+                <w:szCs w:val="24"/>
+                <w:lang w:val="en-GB"/>
+              </w:rPr>
+              <w:t>struct</w:t>
+            </w:r>
+            <w:proofErr w:type="spellEnd"/>
+            <w:r>
+              <w:rPr>
+                <w:rFonts w:ascii="Times New Roman" w:hAnsi="Times New Roman" w:cs="Times New Roman"/>
+                <w:sz w:val="24"/>
+                <w:szCs w:val="24"/>
+                <w:lang w:val="en-GB"/>
+              </w:rPr>
+              <w:t xml:space="preserve"> Coord2D {long x; long y;};</w:t>
+            </w:r>
+          </w:p>
+          <w:p>
+            <w:pPr>
+              <w:jc w:val="center"/>
+              <w:rPr>
+                <w:rFonts w:ascii="Times New Roman" w:hAnsi="Times New Roman" w:cs="Times New Roman"/>
+                <w:sz w:val="24"/>
+                <w:szCs w:val="24"/>
+                <w:lang w:val="en-GB"/>
+              </w:rPr>
+            </w:pPr>
+            <w:proofErr w:type="spellStart"/>
+            <w:r>
+              <w:rPr>
+                <w:rFonts w:ascii="Times New Roman" w:hAnsi="Times New Roman" w:cs="Times New Roman"/>
+                <w:sz w:val="24"/>
+                <w:szCs w:val="24"/>
+                <w:lang w:val="en-GB"/>
+              </w:rPr>
+              <w:t>struct</w:t>
+            </w:r>
+            <w:proofErr w:type="spellEnd"/>
+            <w:r>
+              <w:rPr>
+                <w:rFonts w:ascii="Times New Roman" w:hAnsi="Times New Roman" w:cs="Times New Roman"/>
+                <w:sz w:val="24"/>
+                <w:szCs w:val="24"/>
+                <w:lang w:val="en-GB"/>
+              </w:rPr>
+              <w:t xml:space="preserve"> Coord3D {long x; long y; long z;};</w:t>
+            </w:r>
+          </w:p>
+          <w:p>
+            <w:pPr>
+              <w:jc w:val="center"/>
+              <w:rPr>
+                <w:rFonts w:ascii="Times New Roman" w:hAnsi="Times New Roman" w:cs="Times New Roman"/>
+                <w:sz w:val="24"/>
+                <w:szCs w:val="24"/>
+                <w:lang w:val="en-GB"/>
+              </w:rPr>
+            </w:pPr>
+            <w:proofErr w:type="spellStart"/>
+            <w:r>
+              <w:rPr>
+                <w:rFonts w:ascii="Times New Roman" w:hAnsi="Times New Roman" w:cs="Times New Roman"/>
+                <w:sz w:val="24"/>
+                <w:szCs w:val="24"/>
+                <w:lang w:val="en-GB"/>
+              </w:rPr>
+              <w:t>struct</w:t>
+            </w:r>
+            <w:proofErr w:type="spellEnd"/>
+            <w:r>
+              <w:rPr>
+                <w:rFonts w:ascii="Times New Roman" w:hAnsi="Times New Roman" w:cs="Times New Roman"/>
+                <w:sz w:val="24"/>
+                <w:szCs w:val="24"/>
+                <w:lang w:val="en-GB"/>
+              </w:rPr>
+              <w:t xml:space="preserve"> Coord4D {long x; long y; long z; unsigned long </w:t>
+            </w:r>
+            <w:proofErr w:type="spellStart"/>
+            <w:r>
+              <w:rPr>
+                <w:rFonts w:ascii="Times New Roman" w:hAnsi="Times New Roman" w:cs="Times New Roman"/>
+                <w:sz w:val="24"/>
+                <w:szCs w:val="24"/>
+                <w:lang w:val="en-GB"/>
+              </w:rPr>
+              <w:t>long</w:t>
+            </w:r>
+            <w:proofErr w:type="spellEnd"/>
+            <w:r>
+              <w:rPr>
+                <w:rFonts w:ascii="Times New Roman" w:hAnsi="Times New Roman" w:cs="Times New Roman"/>
+                <w:sz w:val="24"/>
+                <w:szCs w:val="24"/>
+                <w:lang w:val="en-GB"/>
+              </w:rPr>
+              <w:t xml:space="preserve"> t;};</w:t>
             </w:r>
           </w:p>
         </w:tc>
@@ -3440,6 +3639,7 @@
                 <w:szCs w:val="24"/>
               </w:rPr>
             </w:pPr>
+            <w:proofErr w:type="spellStart"/>
             <w:r>
               <w:rPr>
                 <w:rFonts w:ascii="Times New Roman" w:hAnsi="Times New Roman" w:cs="Times New Roman"/>
@@ -3448,6 +3648,7 @@
               </w:rPr>
               <w:t>union</w:t>
             </w:r>
+            <w:proofErr w:type="spellEnd"/>
           </w:p>
         </w:tc>
         <w:tc>
@@ -3462,31 +3663,55 @@
                 <w:rFonts w:ascii="Times New Roman" w:hAnsi="Times New Roman" w:cs="Times New Roman"/>
                 <w:sz w:val="24"/>
                 <w:szCs w:val="24"/>
-              </w:rPr>
-            </w:pPr>
-            <w:r>
-              <w:rPr>
-                <w:rFonts w:ascii="Times New Roman" w:hAnsi="Times New Roman" w:cs="Times New Roman"/>
-                <w:sz w:val="24"/>
-                <w:szCs w:val="24"/>
-              </w:rPr>
-              <w:t>union Coord switch (Dimension) {</w:t>
-            </w:r>
-          </w:p>
-          <w:p>
-            <w:pPr>
-              <w:jc w:val="center"/>
-              <w:rPr>
-                <w:rFonts w:ascii="Times New Roman" w:hAnsi="Times New Roman" w:cs="Times New Roman"/>
-                <w:sz w:val="24"/>
-                <w:szCs w:val="24"/>
-              </w:rPr>
-            </w:pPr>
-            <w:r>
-              <w:rPr>
-                <w:rFonts w:ascii="Times New Roman" w:hAnsi="Times New Roman" w:cs="Times New Roman"/>
-                <w:sz w:val="24"/>
-                <w:szCs w:val="24"/>
+                <w:lang w:val="en-GB"/>
+              </w:rPr>
+            </w:pPr>
+            <w:r>
+              <w:rPr>
+                <w:rFonts w:ascii="Times New Roman" w:hAnsi="Times New Roman" w:cs="Times New Roman"/>
+                <w:sz w:val="24"/>
+                <w:szCs w:val="24"/>
+                <w:lang w:val="en-GB"/>
+              </w:rPr>
+              <w:t xml:space="preserve">union </w:t>
+            </w:r>
+            <w:proofErr w:type="spellStart"/>
+            <w:r>
+              <w:rPr>
+                <w:rFonts w:ascii="Times New Roman" w:hAnsi="Times New Roman" w:cs="Times New Roman"/>
+                <w:sz w:val="24"/>
+                <w:szCs w:val="24"/>
+                <w:lang w:val="en-GB"/>
+              </w:rPr>
+              <w:t>Coord</w:t>
+            </w:r>
+            <w:proofErr w:type="spellEnd"/>
+            <w:r>
+              <w:rPr>
+                <w:rFonts w:ascii="Times New Roman" w:hAnsi="Times New Roman" w:cs="Times New Roman"/>
+                <w:sz w:val="24"/>
+                <w:szCs w:val="24"/>
+                <w:lang w:val="en-GB"/>
+              </w:rPr>
+              <w:t xml:space="preserve"> switch (Dimension) {</w:t>
+            </w:r>
+          </w:p>
+          <w:p>
+            <w:pPr>
+              <w:jc w:val="center"/>
+              <w:rPr>
+                <w:rFonts w:ascii="Times New Roman" w:hAnsi="Times New Roman" w:cs="Times New Roman"/>
+                <w:sz w:val="24"/>
+                <w:szCs w:val="24"/>
+                <w:lang w:val="en-GB"/>
+              </w:rPr>
+            </w:pPr>
+            <w:r>
+              <w:rPr>
+                <w:rFonts w:ascii="Times New Roman" w:hAnsi="Times New Roman" w:cs="Times New Roman"/>
+                <w:sz w:val="24"/>
+                <w:szCs w:val="24"/>
+                <w:lang w:val="en-GB"/>
               </w:rPr>
               <w:t>case 1D:</w:t>
             </w:r>
@@ -3498,13 +3723,15 @@
                 <w:rFonts w:ascii="Times New Roman" w:hAnsi="Times New Roman" w:cs="Times New Roman"/>
                 <w:sz w:val="24"/>
                 <w:szCs w:val="24"/>
-              </w:rPr>
-            </w:pPr>
-            <w:r>
-              <w:rPr>
-                <w:rFonts w:ascii="Times New Roman" w:hAnsi="Times New Roman" w:cs="Times New Roman"/>
-                <w:sz w:val="24"/>
-                <w:szCs w:val="24"/>
+                <w:lang w:val="en-GB"/>
+              </w:rPr>
+            </w:pPr>
+            <w:r>
+              <w:rPr>
+                <w:rFonts w:ascii="Times New Roman" w:hAnsi="Times New Roman" w:cs="Times New Roman"/>
+                <w:sz w:val="24"/>
+                <w:szCs w:val="24"/>
+                <w:lang w:val="en-GB"/>
               </w:rPr>
               <w:t>Coord1D c1d;</w:t>
             </w:r>
@@ -3516,13 +3743,15 @@
                 <w:rFonts w:ascii="Times New Roman" w:hAnsi="Times New Roman" w:cs="Times New Roman"/>
                 <w:sz w:val="24"/>
                 <w:szCs w:val="24"/>
-              </w:rPr>
-            </w:pPr>
-            <w:r>
-              <w:rPr>
-                <w:rFonts w:ascii="Times New Roman" w:hAnsi="Times New Roman" w:cs="Times New Roman"/>
-                <w:sz w:val="24"/>
-                <w:szCs w:val="24"/>
+                <w:lang w:val="en-GB"/>
+              </w:rPr>
+            </w:pPr>
+            <w:r>
+              <w:rPr>
+                <w:rFonts w:ascii="Times New Roman" w:hAnsi="Times New Roman" w:cs="Times New Roman"/>
+                <w:sz w:val="24"/>
+                <w:szCs w:val="24"/>
+                <w:lang w:val="en-GB"/>
               </w:rPr>
               <w:t>c</w:t>
             </w:r>
@@ -3531,6 +3760,7 @@
                 <w:rFonts w:ascii="Times New Roman" w:hAnsi="Times New Roman" w:cs="Times New Roman"/>
                 <w:sz w:val="24"/>
                 <w:szCs w:val="24"/>
+                <w:lang w:val="en-GB"/>
               </w:rPr>
               <w:t>ase 2D:</w:t>
             </w:r>
@@ -3542,13 +3772,15 @@
                 <w:rFonts w:ascii="Times New Roman" w:hAnsi="Times New Roman" w:cs="Times New Roman"/>
                 <w:sz w:val="24"/>
                 <w:szCs w:val="24"/>
-              </w:rPr>
-            </w:pPr>
-            <w:r>
-              <w:rPr>
-                <w:rFonts w:ascii="Times New Roman" w:hAnsi="Times New Roman" w:cs="Times New Roman"/>
-                <w:sz w:val="24"/>
-                <w:szCs w:val="24"/>
+                <w:lang w:val="en-GB"/>
+              </w:rPr>
+            </w:pPr>
+            <w:r>
+              <w:rPr>
+                <w:rFonts w:ascii="Times New Roman" w:hAnsi="Times New Roman" w:cs="Times New Roman"/>
+                <w:sz w:val="24"/>
+                <w:szCs w:val="24"/>
+                <w:lang w:val="en-GB"/>
               </w:rPr>
               <w:t>Coord2D c2d;</w:t>
             </w:r>
@@ -3560,13 +3792,15 @@
                 <w:rFonts w:ascii="Times New Roman" w:hAnsi="Times New Roman" w:cs="Times New Roman"/>
                 <w:sz w:val="24"/>
                 <w:szCs w:val="24"/>
-              </w:rPr>
-            </w:pPr>
-            <w:r>
-              <w:rPr>
-                <w:rFonts w:ascii="Times New Roman" w:hAnsi="Times New Roman" w:cs="Times New Roman"/>
-                <w:sz w:val="24"/>
-                <w:szCs w:val="24"/>
+                <w:lang w:val="en-GB"/>
+              </w:rPr>
+            </w:pPr>
+            <w:r>
+              <w:rPr>
+                <w:rFonts w:ascii="Times New Roman" w:hAnsi="Times New Roman" w:cs="Times New Roman"/>
+                <w:sz w:val="24"/>
+                <w:szCs w:val="24"/>
+                <w:lang w:val="en-GB"/>
               </w:rPr>
               <w:t>c</w:t>
             </w:r>
@@ -3575,6 +3809,7 @@
                 <w:rFonts w:ascii="Times New Roman" w:hAnsi="Times New Roman" w:cs="Times New Roman"/>
                 <w:sz w:val="24"/>
                 <w:szCs w:val="24"/>
+                <w:lang w:val="en-GB"/>
               </w:rPr>
               <w:t>ase 3D:</w:t>
             </w:r>
@@ -3586,13 +3821,15 @@
                 <w:rFonts w:ascii="Times New Roman" w:hAnsi="Times New Roman" w:cs="Times New Roman"/>
                 <w:sz w:val="24"/>
                 <w:szCs w:val="24"/>
-              </w:rPr>
-            </w:pPr>
-            <w:r>
-              <w:rPr>
-                <w:rFonts w:ascii="Times New Roman" w:hAnsi="Times New Roman" w:cs="Times New Roman"/>
-                <w:sz w:val="24"/>
-                <w:szCs w:val="24"/>
+                <w:lang w:val="en-GB"/>
+              </w:rPr>
+            </w:pPr>
+            <w:r>
+              <w:rPr>
+                <w:rFonts w:ascii="Times New Roman" w:hAnsi="Times New Roman" w:cs="Times New Roman"/>
+                <w:sz w:val="24"/>
+                <w:szCs w:val="24"/>
+                <w:lang w:val="en-GB"/>
               </w:rPr>
               <w:t>Coord3D c3d;</w:t>
             </w:r>
@@ -3604,13 +3841,15 @@
                 <w:rFonts w:ascii="Times New Roman" w:hAnsi="Times New Roman" w:cs="Times New Roman"/>
                 <w:sz w:val="24"/>
                 <w:szCs w:val="24"/>
-              </w:rPr>
-            </w:pPr>
-            <w:r>
-              <w:rPr>
-                <w:rFonts w:ascii="Times New Roman" w:hAnsi="Times New Roman" w:cs="Times New Roman"/>
-                <w:sz w:val="24"/>
-                <w:szCs w:val="24"/>
+                <w:lang w:val="en-GB"/>
+              </w:rPr>
+            </w:pPr>
+            <w:r>
+              <w:rPr>
+                <w:rFonts w:ascii="Times New Roman" w:hAnsi="Times New Roman" w:cs="Times New Roman"/>
+                <w:sz w:val="24"/>
+                <w:szCs w:val="24"/>
+                <w:lang w:val="en-GB"/>
               </w:rPr>
               <w:t>c</w:t>
             </w:r>
@@ -3619,6 +3858,7 @@
                 <w:rFonts w:ascii="Times New Roman" w:hAnsi="Times New Roman" w:cs="Times New Roman"/>
                 <w:sz w:val="24"/>
                 <w:szCs w:val="24"/>
+                <w:lang w:val="en-GB"/>
               </w:rPr>
               <w:t>ase 4D:</w:t>
             </w:r>
@@ -3676,7 +3916,7 @@
       <w:r>
         <w:rPr>
           <w:noProof/>
-          <w:lang w:eastAsia="es-US"/>
+          <w:lang w:val="es-EC" w:eastAsia="es-EC"/>
         </w:rPr>
         <w:drawing>
           <wp:inline distT="0" distB="0" distL="0" distR="0" wp14:anchorId="44FBA796" wp14:editId="0558F226">
@@ -4297,7 +4537,7 @@
       <w:r>
         <w:rPr>
           <w:noProof/>
-          <w:lang w:eastAsia="es-US"/>
+          <w:lang w:val="es-EC" w:eastAsia="es-EC"/>
         </w:rPr>
         <mc:AlternateContent>
           <mc:Choice Requires="wpg">
@@ -4484,7 +4724,7 @@
             <w:r>
               <w:rPr>
                 <w:noProof/>
-                <w:lang w:eastAsia="es-US"/>
+                <w:lang w:val="es-EC" w:eastAsia="es-EC"/>
               </w:rPr>
               <w:drawing>
                 <wp:inline distT="0" distB="0" distL="0" distR="0" wp14:anchorId="1CF1BDEC" wp14:editId="062686C5">
@@ -4549,12 +4789,12 @@
             <w:r>
               <w:rPr>
                 <w:noProof/>
-                <w:lang w:eastAsia="es-US"/>
+                <w:lang w:val="es-EC" w:eastAsia="es-EC"/>
               </w:rPr>
               <w:drawing>
                 <wp:inline distT="0" distB="0" distL="0" distR="0" wp14:anchorId="56F72A39" wp14:editId="02294828">
-                  <wp:extent cx="3803832" cy="759460"/>
-                  <wp:effectExtent l="0" t="0" r="6350" b="2540"/>
+                  <wp:extent cx="3254828" cy="759424"/>
+                  <wp:effectExtent l="0" t="0" r="3175" b="3175"/>
                   <wp:docPr id="2" name="Imagen 2"/>
                   <wp:cNvGraphicFramePr>
                     <a:graphicFrameLocks xmlns:a="http://schemas.openxmlformats.org/drawingml/2006/main" noChangeAspect="1"/>
@@ -4574,7 +4814,7 @@
                         <pic:spPr bwMode="auto">
                           <a:xfrm>
                             <a:off x="0" y="0"/>
-                            <a:ext cx="3898800" cy="778421"/>
+                            <a:ext cx="3254828" cy="759424"/>
                           </a:xfrm>
                           <a:prstGeom prst="rect">
                             <a:avLst/>
@@ -4594,6 +4834,16 @@
                 </wp:inline>
               </w:drawing>
             </w:r>
+          </w:p>
+          <w:p>
+            <w:pPr>
+              <w:jc w:val="center"/>
+              <w:rPr>
+                <w:rFonts w:ascii="Times New Roman" w:hAnsi="Times New Roman" w:cs="Times New Roman"/>
+                <w:sz w:val="24"/>
+                <w:szCs w:val="24"/>
+              </w:rPr>
+            </w:pPr>
           </w:p>
         </w:tc>
       </w:tr>
@@ -4633,15 +4883,12 @@
           <w:szCs w:val="24"/>
         </w:rPr>
       </w:pPr>
-      <w:bookmarkStart w:id="0" w:name="_GoBack"/>
-      <w:bookmarkEnd w:id="0"/>
       <w:r>
         <w:rPr>
           <w:rFonts w:ascii="Times New Roman" w:hAnsi="Times New Roman" w:cs="Times New Roman"/>
           <w:sz w:val="24"/>
           <w:szCs w:val="24"/>
         </w:rPr>
-        <w:lastRenderedPageBreak/>
         <w:t>Tabla 2-7</w:t>
       </w:r>
     </w:p>
@@ -4656,7 +4903,7 @@
       <w:r>
         <w:rPr>
           <w:noProof/>
-          <w:lang w:eastAsia="es-US"/>
+          <w:lang w:val="es-EC" w:eastAsia="es-EC"/>
         </w:rPr>
         <mc:AlternateContent>
           <mc:Choice Requires="wpg">
@@ -4784,6 +5031,7 @@
                 <w:szCs w:val="24"/>
               </w:rPr>
             </w:pPr>
+            <w:bookmarkStart w:id="0" w:name="_GoBack"/>
             <w:r>
               <w:rPr>
                 <w:rFonts w:ascii="Times New Roman" w:hAnsi="Times New Roman" w:cs="Times New Roman"/>
@@ -4850,49 +5098,103 @@
                 <w:rFonts w:ascii="Times New Roman" w:hAnsi="Times New Roman" w:cs="Times New Roman"/>
                 <w:sz w:val="24"/>
                 <w:szCs w:val="24"/>
-              </w:rPr>
-            </w:pPr>
-            <w:r>
-              <w:rPr>
-                <w:rFonts w:ascii="Times New Roman" w:hAnsi="Times New Roman" w:cs="Times New Roman"/>
-                <w:sz w:val="24"/>
-                <w:szCs w:val="24"/>
-              </w:rPr>
-              <w:t>topicKind= WITH_KEY</w:t>
-            </w:r>
-          </w:p>
-          <w:p>
-            <w:pPr>
-              <w:rPr>
-                <w:rFonts w:ascii="Times New Roman" w:hAnsi="Times New Roman" w:cs="Times New Roman"/>
-                <w:sz w:val="24"/>
-                <w:szCs w:val="24"/>
-              </w:rPr>
-            </w:pPr>
-            <w:r>
-              <w:rPr>
-                <w:rFonts w:ascii="Times New Roman" w:hAnsi="Times New Roman" w:cs="Times New Roman"/>
-                <w:sz w:val="24"/>
-                <w:szCs w:val="24"/>
-              </w:rPr>
-              <w:t>reliabilityLevel=BEST_EFFORT</w:t>
-            </w:r>
-          </w:p>
-          <w:p>
-            <w:pPr>
-              <w:rPr>
-                <w:rFonts w:ascii="Times New Roman" w:hAnsi="Times New Roman" w:cs="Times New Roman"/>
-                <w:sz w:val="24"/>
-                <w:szCs w:val="24"/>
-              </w:rPr>
-            </w:pPr>
-            <w:r>
-              <w:rPr>
-                <w:rFonts w:ascii="Times New Roman" w:hAnsi="Times New Roman" w:cs="Times New Roman"/>
-                <w:sz w:val="24"/>
-                <w:szCs w:val="24"/>
-              </w:rPr>
-              <w:t>or reliabilityLevel= RELIABLE</w:t>
+                <w:lang w:val="en-GB"/>
+              </w:rPr>
+            </w:pPr>
+            <w:proofErr w:type="spellStart"/>
+            <w:r>
+              <w:rPr>
+                <w:rFonts w:ascii="Times New Roman" w:hAnsi="Times New Roman" w:cs="Times New Roman"/>
+                <w:sz w:val="24"/>
+                <w:szCs w:val="24"/>
+                <w:lang w:val="en-GB"/>
+              </w:rPr>
+              <w:t>topicKind</w:t>
+            </w:r>
+            <w:proofErr w:type="spellEnd"/>
+            <w:r>
+              <w:rPr>
+                <w:rFonts w:ascii="Times New Roman" w:hAnsi="Times New Roman" w:cs="Times New Roman"/>
+                <w:sz w:val="24"/>
+                <w:szCs w:val="24"/>
+                <w:lang w:val="en-GB"/>
+              </w:rPr>
+              <w:t>= WITH_KEY</w:t>
+            </w:r>
+          </w:p>
+          <w:p>
+            <w:pPr>
+              <w:rPr>
+                <w:rFonts w:ascii="Times New Roman" w:hAnsi="Times New Roman" w:cs="Times New Roman"/>
+                <w:sz w:val="24"/>
+                <w:szCs w:val="24"/>
+                <w:lang w:val="en-GB"/>
+              </w:rPr>
+            </w:pPr>
+            <w:proofErr w:type="spellStart"/>
+            <w:r>
+              <w:rPr>
+                <w:rFonts w:ascii="Times New Roman" w:hAnsi="Times New Roman" w:cs="Times New Roman"/>
+                <w:sz w:val="24"/>
+                <w:szCs w:val="24"/>
+                <w:lang w:val="en-GB"/>
+              </w:rPr>
+              <w:t>reliabilityLevel</w:t>
+            </w:r>
+            <w:proofErr w:type="spellEnd"/>
+            <w:r>
+              <w:rPr>
+                <w:rFonts w:ascii="Times New Roman" w:hAnsi="Times New Roman" w:cs="Times New Roman"/>
+                <w:sz w:val="24"/>
+                <w:szCs w:val="24"/>
+                <w:lang w:val="en-GB"/>
+              </w:rPr>
+              <w:t>=BEST_EFFORT</w:t>
+            </w:r>
+          </w:p>
+          <w:p>
+            <w:pPr>
+              <w:rPr>
+                <w:rFonts w:ascii="Times New Roman" w:hAnsi="Times New Roman" w:cs="Times New Roman"/>
+                <w:sz w:val="24"/>
+                <w:szCs w:val="24"/>
+              </w:rPr>
+            </w:pPr>
+            <w:proofErr w:type="spellStart"/>
+            <w:r>
+              <w:rPr>
+                <w:rFonts w:ascii="Times New Roman" w:hAnsi="Times New Roman" w:cs="Times New Roman"/>
+                <w:sz w:val="24"/>
+                <w:szCs w:val="24"/>
+              </w:rPr>
+              <w:t>or</w:t>
+            </w:r>
+            <w:proofErr w:type="spellEnd"/>
+            <w:r>
+              <w:rPr>
+                <w:rFonts w:ascii="Times New Roman" w:hAnsi="Times New Roman" w:cs="Times New Roman"/>
+                <w:sz w:val="24"/>
+                <w:szCs w:val="24"/>
+              </w:rPr>
+              <w:t xml:space="preserve"> </w:t>
+            </w:r>
+            <w:proofErr w:type="spellStart"/>
+            <w:r>
+              <w:rPr>
+                <w:rFonts w:ascii="Times New Roman" w:hAnsi="Times New Roman" w:cs="Times New Roman"/>
+                <w:sz w:val="24"/>
+                <w:szCs w:val="24"/>
+              </w:rPr>
+              <w:t>reliabilityLevel</w:t>
+            </w:r>
+            <w:proofErr w:type="spellEnd"/>
+            <w:r>
+              <w:rPr>
+                <w:rFonts w:ascii="Times New Roman" w:hAnsi="Times New Roman" w:cs="Times New Roman"/>
+                <w:sz w:val="24"/>
+                <w:szCs w:val="24"/>
+              </w:rPr>
+              <w:t>= RELIABLE</w:t>
             </w:r>
           </w:p>
         </w:tc>
@@ -4906,13 +5208,16 @@
                 <w:rFonts w:ascii="Times New Roman" w:hAnsi="Times New Roman" w:cs="Times New Roman"/>
                 <w:sz w:val="24"/>
                 <w:szCs w:val="24"/>
-              </w:rPr>
-            </w:pPr>
-            <w:r>
-              <w:rPr>
-                <w:rFonts w:ascii="Times New Roman" w:hAnsi="Times New Roman" w:cs="Times New Roman"/>
-                <w:sz w:val="24"/>
-                <w:szCs w:val="24"/>
+                <w:lang w:val="en-GB"/>
+              </w:rPr>
+            </w:pPr>
+            <w:proofErr w:type="spellStart"/>
+            <w:r>
+              <w:rPr>
+                <w:rFonts w:ascii="Times New Roman" w:hAnsi="Times New Roman" w:cs="Times New Roman"/>
+                <w:sz w:val="24"/>
+                <w:szCs w:val="24"/>
+                <w:lang w:val="en-GB"/>
               </w:rPr>
               <w:t>t</w:t>
             </w:r>
@@ -4921,25 +5226,49 @@
                 <w:rFonts w:ascii="Times New Roman" w:hAnsi="Times New Roman" w:cs="Times New Roman"/>
                 <w:sz w:val="24"/>
                 <w:szCs w:val="24"/>
-              </w:rPr>
-              <w:t>opicKind= WITH_KEY</w:t>
-            </w:r>
-          </w:p>
-          <w:p>
-            <w:pPr>
-              <w:rPr>
-                <w:rFonts w:ascii="Times New Roman" w:hAnsi="Times New Roman" w:cs="Times New Roman"/>
-                <w:sz w:val="24"/>
-                <w:szCs w:val="24"/>
-              </w:rPr>
-            </w:pPr>
-            <w:r>
-              <w:rPr>
-                <w:rFonts w:ascii="Times New Roman" w:hAnsi="Times New Roman" w:cs="Times New Roman"/>
-                <w:sz w:val="24"/>
-                <w:szCs w:val="24"/>
-              </w:rPr>
-              <w:t>reliabilityLevel=BEST_EFFORT</w:t>
+                <w:lang w:val="en-GB"/>
+              </w:rPr>
+              <w:t>opicKind</w:t>
+            </w:r>
+            <w:proofErr w:type="spellEnd"/>
+            <w:r>
+              <w:rPr>
+                <w:rFonts w:ascii="Times New Roman" w:hAnsi="Times New Roman" w:cs="Times New Roman"/>
+                <w:sz w:val="24"/>
+                <w:szCs w:val="24"/>
+                <w:lang w:val="en-GB"/>
+              </w:rPr>
+              <w:t>= WITH_KEY</w:t>
+            </w:r>
+          </w:p>
+          <w:p>
+            <w:pPr>
+              <w:rPr>
+                <w:rFonts w:ascii="Times New Roman" w:hAnsi="Times New Roman" w:cs="Times New Roman"/>
+                <w:sz w:val="24"/>
+                <w:szCs w:val="24"/>
+                <w:lang w:val="en-GB"/>
+              </w:rPr>
+            </w:pPr>
+            <w:proofErr w:type="spellStart"/>
+            <w:r>
+              <w:rPr>
+                <w:rFonts w:ascii="Times New Roman" w:hAnsi="Times New Roman" w:cs="Times New Roman"/>
+                <w:sz w:val="24"/>
+                <w:szCs w:val="24"/>
+                <w:lang w:val="en-GB"/>
+              </w:rPr>
+              <w:t>reliabilityLevel</w:t>
+            </w:r>
+            <w:proofErr w:type="spellEnd"/>
+            <w:r>
+              <w:rPr>
+                <w:rFonts w:ascii="Times New Roman" w:hAnsi="Times New Roman" w:cs="Times New Roman"/>
+                <w:sz w:val="24"/>
+                <w:szCs w:val="24"/>
+                <w:lang w:val="en-GB"/>
+              </w:rPr>
+              <w:t>=BEST_EFFORT</w:t>
             </w:r>
           </w:p>
         </w:tc>
@@ -4977,49 +5306,103 @@
                 <w:rFonts w:ascii="Times New Roman" w:hAnsi="Times New Roman" w:cs="Times New Roman"/>
                 <w:sz w:val="24"/>
                 <w:szCs w:val="24"/>
-              </w:rPr>
-            </w:pPr>
-            <w:r>
-              <w:rPr>
-                <w:rFonts w:ascii="Times New Roman" w:hAnsi="Times New Roman" w:cs="Times New Roman"/>
-                <w:sz w:val="24"/>
-                <w:szCs w:val="24"/>
-              </w:rPr>
-              <w:t>topicKind= NO_KEY</w:t>
-            </w:r>
-          </w:p>
-          <w:p>
-            <w:pPr>
-              <w:rPr>
-                <w:rFonts w:ascii="Times New Roman" w:hAnsi="Times New Roman" w:cs="Times New Roman"/>
-                <w:sz w:val="24"/>
-                <w:szCs w:val="24"/>
-              </w:rPr>
-            </w:pPr>
-            <w:r>
-              <w:rPr>
-                <w:rFonts w:ascii="Times New Roman" w:hAnsi="Times New Roman" w:cs="Times New Roman"/>
-                <w:sz w:val="24"/>
-                <w:szCs w:val="24"/>
-              </w:rPr>
-              <w:t>reliabilityLevel=BEST_EFFORT</w:t>
-            </w:r>
-          </w:p>
-          <w:p>
-            <w:pPr>
-              <w:rPr>
-                <w:rFonts w:ascii="Times New Roman" w:hAnsi="Times New Roman" w:cs="Times New Roman"/>
-                <w:sz w:val="24"/>
-                <w:szCs w:val="24"/>
-              </w:rPr>
-            </w:pPr>
-            <w:r>
-              <w:rPr>
-                <w:rFonts w:ascii="Times New Roman" w:hAnsi="Times New Roman" w:cs="Times New Roman"/>
-                <w:sz w:val="24"/>
-                <w:szCs w:val="24"/>
-              </w:rPr>
-              <w:t>or reliabilityLevel=RELIABLE</w:t>
+                <w:lang w:val="en-GB"/>
+              </w:rPr>
+            </w:pPr>
+            <w:proofErr w:type="spellStart"/>
+            <w:r>
+              <w:rPr>
+                <w:rFonts w:ascii="Times New Roman" w:hAnsi="Times New Roman" w:cs="Times New Roman"/>
+                <w:sz w:val="24"/>
+                <w:szCs w:val="24"/>
+                <w:lang w:val="en-GB"/>
+              </w:rPr>
+              <w:t>topicKind</w:t>
+            </w:r>
+            <w:proofErr w:type="spellEnd"/>
+            <w:r>
+              <w:rPr>
+                <w:rFonts w:ascii="Times New Roman" w:hAnsi="Times New Roman" w:cs="Times New Roman"/>
+                <w:sz w:val="24"/>
+                <w:szCs w:val="24"/>
+                <w:lang w:val="en-GB"/>
+              </w:rPr>
+              <w:t>= NO_KEY</w:t>
+            </w:r>
+          </w:p>
+          <w:p>
+            <w:pPr>
+              <w:rPr>
+                <w:rFonts w:ascii="Times New Roman" w:hAnsi="Times New Roman" w:cs="Times New Roman"/>
+                <w:sz w:val="24"/>
+                <w:szCs w:val="24"/>
+                <w:lang w:val="en-GB"/>
+              </w:rPr>
+            </w:pPr>
+            <w:proofErr w:type="spellStart"/>
+            <w:r>
+              <w:rPr>
+                <w:rFonts w:ascii="Times New Roman" w:hAnsi="Times New Roman" w:cs="Times New Roman"/>
+                <w:sz w:val="24"/>
+                <w:szCs w:val="24"/>
+                <w:lang w:val="en-GB"/>
+              </w:rPr>
+              <w:t>reliabilityLevel</w:t>
+            </w:r>
+            <w:proofErr w:type="spellEnd"/>
+            <w:r>
+              <w:rPr>
+                <w:rFonts w:ascii="Times New Roman" w:hAnsi="Times New Roman" w:cs="Times New Roman"/>
+                <w:sz w:val="24"/>
+                <w:szCs w:val="24"/>
+                <w:lang w:val="en-GB"/>
+              </w:rPr>
+              <w:t>=BEST_EFFORT</w:t>
+            </w:r>
+          </w:p>
+          <w:p>
+            <w:pPr>
+              <w:rPr>
+                <w:rFonts w:ascii="Times New Roman" w:hAnsi="Times New Roman" w:cs="Times New Roman"/>
+                <w:sz w:val="24"/>
+                <w:szCs w:val="24"/>
+              </w:rPr>
+            </w:pPr>
+            <w:proofErr w:type="spellStart"/>
+            <w:r>
+              <w:rPr>
+                <w:rFonts w:ascii="Times New Roman" w:hAnsi="Times New Roman" w:cs="Times New Roman"/>
+                <w:sz w:val="24"/>
+                <w:szCs w:val="24"/>
+              </w:rPr>
+              <w:t>or</w:t>
+            </w:r>
+            <w:proofErr w:type="spellEnd"/>
+            <w:r>
+              <w:rPr>
+                <w:rFonts w:ascii="Times New Roman" w:hAnsi="Times New Roman" w:cs="Times New Roman"/>
+                <w:sz w:val="24"/>
+                <w:szCs w:val="24"/>
+              </w:rPr>
+              <w:t xml:space="preserve"> </w:t>
+            </w:r>
+            <w:proofErr w:type="spellStart"/>
+            <w:r>
+              <w:rPr>
+                <w:rFonts w:ascii="Times New Roman" w:hAnsi="Times New Roman" w:cs="Times New Roman"/>
+                <w:sz w:val="24"/>
+                <w:szCs w:val="24"/>
+              </w:rPr>
+              <w:t>reliabilityLevel</w:t>
+            </w:r>
+            <w:proofErr w:type="spellEnd"/>
+            <w:r>
+              <w:rPr>
+                <w:rFonts w:ascii="Times New Roman" w:hAnsi="Times New Roman" w:cs="Times New Roman"/>
+                <w:sz w:val="24"/>
+                <w:szCs w:val="24"/>
+              </w:rPr>
+              <w:t>=RELIABLE</w:t>
             </w:r>
           </w:p>
         </w:tc>
@@ -5033,32 +5416,58 @@
                 <w:rFonts w:ascii="Times New Roman" w:hAnsi="Times New Roman" w:cs="Times New Roman"/>
                 <w:sz w:val="24"/>
                 <w:szCs w:val="24"/>
-              </w:rPr>
-            </w:pPr>
-            <w:r>
-              <w:rPr>
-                <w:rFonts w:ascii="Times New Roman" w:hAnsi="Times New Roman" w:cs="Times New Roman"/>
-                <w:sz w:val="24"/>
-                <w:szCs w:val="24"/>
-              </w:rPr>
-              <w:t>topicKind=NO_KEY</w:t>
-            </w:r>
-          </w:p>
-          <w:p>
-            <w:pPr>
-              <w:rPr>
-                <w:rFonts w:ascii="Times New Roman" w:hAnsi="Times New Roman" w:cs="Times New Roman"/>
-                <w:sz w:val="24"/>
-                <w:szCs w:val="24"/>
-              </w:rPr>
-            </w:pPr>
-            <w:r>
-              <w:rPr>
-                <w:rFonts w:ascii="Times New Roman" w:hAnsi="Times New Roman" w:cs="Times New Roman"/>
-                <w:sz w:val="24"/>
-                <w:szCs w:val="24"/>
-              </w:rPr>
-              <w:t>reliabilityLevel=BEST_EFFORT</w:t>
+                <w:lang w:val="en-GB"/>
+              </w:rPr>
+            </w:pPr>
+            <w:proofErr w:type="spellStart"/>
+            <w:r>
+              <w:rPr>
+                <w:rFonts w:ascii="Times New Roman" w:hAnsi="Times New Roman" w:cs="Times New Roman"/>
+                <w:sz w:val="24"/>
+                <w:szCs w:val="24"/>
+                <w:lang w:val="en-GB"/>
+              </w:rPr>
+              <w:t>topicKind</w:t>
+            </w:r>
+            <w:proofErr w:type="spellEnd"/>
+            <w:r>
+              <w:rPr>
+                <w:rFonts w:ascii="Times New Roman" w:hAnsi="Times New Roman" w:cs="Times New Roman"/>
+                <w:sz w:val="24"/>
+                <w:szCs w:val="24"/>
+                <w:lang w:val="en-GB"/>
+              </w:rPr>
+              <w:t>=NO_KEY</w:t>
+            </w:r>
+          </w:p>
+          <w:p>
+            <w:pPr>
+              <w:rPr>
+                <w:rFonts w:ascii="Times New Roman" w:hAnsi="Times New Roman" w:cs="Times New Roman"/>
+                <w:sz w:val="24"/>
+                <w:szCs w:val="24"/>
+                <w:lang w:val="en-GB"/>
+              </w:rPr>
+            </w:pPr>
+            <w:proofErr w:type="spellStart"/>
+            <w:r>
+              <w:rPr>
+                <w:rFonts w:ascii="Times New Roman" w:hAnsi="Times New Roman" w:cs="Times New Roman"/>
+                <w:sz w:val="24"/>
+                <w:szCs w:val="24"/>
+                <w:lang w:val="en-GB"/>
+              </w:rPr>
+              <w:t>reliabilityLevel</w:t>
+            </w:r>
+            <w:proofErr w:type="spellEnd"/>
+            <w:r>
+              <w:rPr>
+                <w:rFonts w:ascii="Times New Roman" w:hAnsi="Times New Roman" w:cs="Times New Roman"/>
+                <w:sz w:val="24"/>
+                <w:szCs w:val="24"/>
+                <w:lang w:val="en-GB"/>
+              </w:rPr>
+              <w:t>=BEST_EFFORT</w:t>
             </w:r>
           </w:p>
         </w:tc>
@@ -5096,32 +5505,58 @@
                 <w:rFonts w:ascii="Times New Roman" w:hAnsi="Times New Roman" w:cs="Times New Roman"/>
                 <w:sz w:val="24"/>
                 <w:szCs w:val="24"/>
-              </w:rPr>
-            </w:pPr>
-            <w:r>
-              <w:rPr>
-                <w:rFonts w:ascii="Times New Roman" w:hAnsi="Times New Roman" w:cs="Times New Roman"/>
-                <w:sz w:val="24"/>
-                <w:szCs w:val="24"/>
-              </w:rPr>
-              <w:t>topicKind=WITH_KEY</w:t>
-            </w:r>
-          </w:p>
-          <w:p>
-            <w:pPr>
-              <w:rPr>
-                <w:rFonts w:ascii="Times New Roman" w:hAnsi="Times New Roman" w:cs="Times New Roman"/>
-                <w:sz w:val="24"/>
-                <w:szCs w:val="24"/>
-              </w:rPr>
-            </w:pPr>
-            <w:r>
-              <w:rPr>
-                <w:rFonts w:ascii="Times New Roman" w:hAnsi="Times New Roman" w:cs="Times New Roman"/>
-                <w:sz w:val="24"/>
-                <w:szCs w:val="24"/>
-              </w:rPr>
-              <w:t>reliabilityLevel=RELIABLE</w:t>
+                <w:lang w:val="en-GB"/>
+              </w:rPr>
+            </w:pPr>
+            <w:proofErr w:type="spellStart"/>
+            <w:r>
+              <w:rPr>
+                <w:rFonts w:ascii="Times New Roman" w:hAnsi="Times New Roman" w:cs="Times New Roman"/>
+                <w:sz w:val="24"/>
+                <w:szCs w:val="24"/>
+                <w:lang w:val="en-GB"/>
+              </w:rPr>
+              <w:t>topicKind</w:t>
+            </w:r>
+            <w:proofErr w:type="spellEnd"/>
+            <w:r>
+              <w:rPr>
+                <w:rFonts w:ascii="Times New Roman" w:hAnsi="Times New Roman" w:cs="Times New Roman"/>
+                <w:sz w:val="24"/>
+                <w:szCs w:val="24"/>
+                <w:lang w:val="en-GB"/>
+              </w:rPr>
+              <w:t>=WITH_KEY</w:t>
+            </w:r>
+          </w:p>
+          <w:p>
+            <w:pPr>
+              <w:rPr>
+                <w:rFonts w:ascii="Times New Roman" w:hAnsi="Times New Roman" w:cs="Times New Roman"/>
+                <w:sz w:val="24"/>
+                <w:szCs w:val="24"/>
+                <w:lang w:val="en-GB"/>
+              </w:rPr>
+            </w:pPr>
+            <w:proofErr w:type="spellStart"/>
+            <w:r>
+              <w:rPr>
+                <w:rFonts w:ascii="Times New Roman" w:hAnsi="Times New Roman" w:cs="Times New Roman"/>
+                <w:sz w:val="24"/>
+                <w:szCs w:val="24"/>
+                <w:lang w:val="en-GB"/>
+              </w:rPr>
+              <w:t>reliabilityLevel</w:t>
+            </w:r>
+            <w:proofErr w:type="spellEnd"/>
+            <w:r>
+              <w:rPr>
+                <w:rFonts w:ascii="Times New Roman" w:hAnsi="Times New Roman" w:cs="Times New Roman"/>
+                <w:sz w:val="24"/>
+                <w:szCs w:val="24"/>
+                <w:lang w:val="en-GB"/>
+              </w:rPr>
+              <w:t>=RELIABLE</w:t>
             </w:r>
           </w:p>
         </w:tc>
@@ -5135,32 +5570,58 @@
                 <w:rFonts w:ascii="Times New Roman" w:hAnsi="Times New Roman" w:cs="Times New Roman"/>
                 <w:sz w:val="24"/>
                 <w:szCs w:val="24"/>
-              </w:rPr>
-            </w:pPr>
-            <w:r>
-              <w:rPr>
-                <w:rFonts w:ascii="Times New Roman" w:hAnsi="Times New Roman" w:cs="Times New Roman"/>
-                <w:sz w:val="24"/>
-                <w:szCs w:val="24"/>
-              </w:rPr>
-              <w:t>topicKind=WITH_KEY</w:t>
-            </w:r>
-          </w:p>
-          <w:p>
-            <w:pPr>
-              <w:rPr>
-                <w:rFonts w:ascii="Times New Roman" w:hAnsi="Times New Roman" w:cs="Times New Roman"/>
-                <w:sz w:val="24"/>
-                <w:szCs w:val="24"/>
-              </w:rPr>
-            </w:pPr>
-            <w:r>
-              <w:rPr>
-                <w:rFonts w:ascii="Times New Roman" w:hAnsi="Times New Roman" w:cs="Times New Roman"/>
-                <w:sz w:val="24"/>
-                <w:szCs w:val="24"/>
-              </w:rPr>
-              <w:t>reliabilityLevel=RELIABLE</w:t>
+                <w:lang w:val="en-GB"/>
+              </w:rPr>
+            </w:pPr>
+            <w:proofErr w:type="spellStart"/>
+            <w:r>
+              <w:rPr>
+                <w:rFonts w:ascii="Times New Roman" w:hAnsi="Times New Roman" w:cs="Times New Roman"/>
+                <w:sz w:val="24"/>
+                <w:szCs w:val="24"/>
+                <w:lang w:val="en-GB"/>
+              </w:rPr>
+              <w:t>topicKind</w:t>
+            </w:r>
+            <w:proofErr w:type="spellEnd"/>
+            <w:r>
+              <w:rPr>
+                <w:rFonts w:ascii="Times New Roman" w:hAnsi="Times New Roman" w:cs="Times New Roman"/>
+                <w:sz w:val="24"/>
+                <w:szCs w:val="24"/>
+                <w:lang w:val="en-GB"/>
+              </w:rPr>
+              <w:t>=WITH_KEY</w:t>
+            </w:r>
+          </w:p>
+          <w:p>
+            <w:pPr>
+              <w:rPr>
+                <w:rFonts w:ascii="Times New Roman" w:hAnsi="Times New Roman" w:cs="Times New Roman"/>
+                <w:sz w:val="24"/>
+                <w:szCs w:val="24"/>
+                <w:lang w:val="en-GB"/>
+              </w:rPr>
+            </w:pPr>
+            <w:proofErr w:type="spellStart"/>
+            <w:r>
+              <w:rPr>
+                <w:rFonts w:ascii="Times New Roman" w:hAnsi="Times New Roman" w:cs="Times New Roman"/>
+                <w:sz w:val="24"/>
+                <w:szCs w:val="24"/>
+                <w:lang w:val="en-GB"/>
+              </w:rPr>
+              <w:t>reliabilityLevel</w:t>
+            </w:r>
+            <w:proofErr w:type="spellEnd"/>
+            <w:r>
+              <w:rPr>
+                <w:rFonts w:ascii="Times New Roman" w:hAnsi="Times New Roman" w:cs="Times New Roman"/>
+                <w:sz w:val="24"/>
+                <w:szCs w:val="24"/>
+                <w:lang w:val="en-GB"/>
+              </w:rPr>
+              <w:t>=RELIABLE</w:t>
             </w:r>
           </w:p>
         </w:tc>
@@ -5198,32 +5659,58 @@
                 <w:rFonts w:ascii="Times New Roman" w:hAnsi="Times New Roman" w:cs="Times New Roman"/>
                 <w:sz w:val="24"/>
                 <w:szCs w:val="24"/>
-              </w:rPr>
-            </w:pPr>
-            <w:r>
-              <w:rPr>
-                <w:rFonts w:ascii="Times New Roman" w:hAnsi="Times New Roman" w:cs="Times New Roman"/>
-                <w:sz w:val="24"/>
-                <w:szCs w:val="24"/>
-              </w:rPr>
-              <w:t>topicKind=NO_KEY</w:t>
-            </w:r>
-          </w:p>
-          <w:p>
-            <w:pPr>
-              <w:rPr>
-                <w:rFonts w:ascii="Times New Roman" w:hAnsi="Times New Roman" w:cs="Times New Roman"/>
-                <w:sz w:val="24"/>
-                <w:szCs w:val="24"/>
-              </w:rPr>
-            </w:pPr>
-            <w:r>
-              <w:rPr>
-                <w:rFonts w:ascii="Times New Roman" w:hAnsi="Times New Roman" w:cs="Times New Roman"/>
-                <w:sz w:val="24"/>
-                <w:szCs w:val="24"/>
-              </w:rPr>
-              <w:t>reliabilityLevel=RELIABLE</w:t>
+                <w:lang w:val="en-GB"/>
+              </w:rPr>
+            </w:pPr>
+            <w:proofErr w:type="spellStart"/>
+            <w:r>
+              <w:rPr>
+                <w:rFonts w:ascii="Times New Roman" w:hAnsi="Times New Roman" w:cs="Times New Roman"/>
+                <w:sz w:val="24"/>
+                <w:szCs w:val="24"/>
+                <w:lang w:val="en-GB"/>
+              </w:rPr>
+              <w:t>topicKind</w:t>
+            </w:r>
+            <w:proofErr w:type="spellEnd"/>
+            <w:r>
+              <w:rPr>
+                <w:rFonts w:ascii="Times New Roman" w:hAnsi="Times New Roman" w:cs="Times New Roman"/>
+                <w:sz w:val="24"/>
+                <w:szCs w:val="24"/>
+                <w:lang w:val="en-GB"/>
+              </w:rPr>
+              <w:t>=NO_KEY</w:t>
+            </w:r>
+          </w:p>
+          <w:p>
+            <w:pPr>
+              <w:rPr>
+                <w:rFonts w:ascii="Times New Roman" w:hAnsi="Times New Roman" w:cs="Times New Roman"/>
+                <w:sz w:val="24"/>
+                <w:szCs w:val="24"/>
+                <w:lang w:val="en-GB"/>
+              </w:rPr>
+            </w:pPr>
+            <w:proofErr w:type="spellStart"/>
+            <w:r>
+              <w:rPr>
+                <w:rFonts w:ascii="Times New Roman" w:hAnsi="Times New Roman" w:cs="Times New Roman"/>
+                <w:sz w:val="24"/>
+                <w:szCs w:val="24"/>
+                <w:lang w:val="en-GB"/>
+              </w:rPr>
+              <w:t>reliabilityLevel</w:t>
+            </w:r>
+            <w:proofErr w:type="spellEnd"/>
+            <w:r>
+              <w:rPr>
+                <w:rFonts w:ascii="Times New Roman" w:hAnsi="Times New Roman" w:cs="Times New Roman"/>
+                <w:sz w:val="24"/>
+                <w:szCs w:val="24"/>
+                <w:lang w:val="en-GB"/>
+              </w:rPr>
+              <w:t>=RELIABLE</w:t>
             </w:r>
           </w:p>
         </w:tc>
@@ -5237,32 +5724,58 @@
                 <w:rFonts w:ascii="Times New Roman" w:hAnsi="Times New Roman" w:cs="Times New Roman"/>
                 <w:sz w:val="24"/>
                 <w:szCs w:val="24"/>
-              </w:rPr>
-            </w:pPr>
-            <w:r>
-              <w:rPr>
-                <w:rFonts w:ascii="Times New Roman" w:hAnsi="Times New Roman" w:cs="Times New Roman"/>
-                <w:sz w:val="24"/>
-                <w:szCs w:val="24"/>
-              </w:rPr>
-              <w:t>topicKind=NO_KEY</w:t>
-            </w:r>
-          </w:p>
-          <w:p>
-            <w:pPr>
-              <w:rPr>
-                <w:rFonts w:ascii="Times New Roman" w:hAnsi="Times New Roman" w:cs="Times New Roman"/>
-                <w:sz w:val="24"/>
-                <w:szCs w:val="24"/>
-              </w:rPr>
-            </w:pPr>
-            <w:r>
-              <w:rPr>
-                <w:rFonts w:ascii="Times New Roman" w:hAnsi="Times New Roman" w:cs="Times New Roman"/>
-                <w:sz w:val="24"/>
-                <w:szCs w:val="24"/>
-              </w:rPr>
-              <w:t>reliabilityLevel=RELIABLE</w:t>
+                <w:lang w:val="en-GB"/>
+              </w:rPr>
+            </w:pPr>
+            <w:proofErr w:type="spellStart"/>
+            <w:r>
+              <w:rPr>
+                <w:rFonts w:ascii="Times New Roman" w:hAnsi="Times New Roman" w:cs="Times New Roman"/>
+                <w:sz w:val="24"/>
+                <w:szCs w:val="24"/>
+                <w:lang w:val="en-GB"/>
+              </w:rPr>
+              <w:t>topicKind</w:t>
+            </w:r>
+            <w:proofErr w:type="spellEnd"/>
+            <w:r>
+              <w:rPr>
+                <w:rFonts w:ascii="Times New Roman" w:hAnsi="Times New Roman" w:cs="Times New Roman"/>
+                <w:sz w:val="24"/>
+                <w:szCs w:val="24"/>
+                <w:lang w:val="en-GB"/>
+              </w:rPr>
+              <w:t>=NO_KEY</w:t>
+            </w:r>
+          </w:p>
+          <w:p>
+            <w:pPr>
+              <w:rPr>
+                <w:rFonts w:ascii="Times New Roman" w:hAnsi="Times New Roman" w:cs="Times New Roman"/>
+                <w:sz w:val="24"/>
+                <w:szCs w:val="24"/>
+                <w:lang w:val="en-GB"/>
+              </w:rPr>
+            </w:pPr>
+            <w:proofErr w:type="spellStart"/>
+            <w:r>
+              <w:rPr>
+                <w:rFonts w:ascii="Times New Roman" w:hAnsi="Times New Roman" w:cs="Times New Roman"/>
+                <w:sz w:val="24"/>
+                <w:szCs w:val="24"/>
+                <w:lang w:val="en-GB"/>
+              </w:rPr>
+              <w:t>reliabilityLevel</w:t>
+            </w:r>
+            <w:proofErr w:type="spellEnd"/>
+            <w:r>
+              <w:rPr>
+                <w:rFonts w:ascii="Times New Roman" w:hAnsi="Times New Roman" w:cs="Times New Roman"/>
+                <w:sz w:val="24"/>
+                <w:szCs w:val="24"/>
+                <w:lang w:val="en-GB"/>
+              </w:rPr>
+              <w:t>=RELIABLE</w:t>
             </w:r>
           </w:p>
         </w:tc>
@@ -5289,6 +5802,7 @@
           </w:p>
         </w:tc>
       </w:tr>
+      <w:bookmarkEnd w:id="0"/>
     </w:tbl>
     <w:p>
       <w:pPr>

</xml_diff>